<commit_message>
add link to millen road diligence files
</commit_message>
<xml_diff>
--- a/Mockups/homes/secondary text/Secondary team description.docx
+++ b/Mockups/homes/secondary text/Secondary team description.docx
@@ -1,6 +1,6 @@
 
 <file path=word/document.xml><?xml version="1.0" encoding="utf-8"?>
-<w:document xmlns:wpc="http://schemas.microsoft.com/office/word/2010/wordprocessingCanvas" xmlns:cx="http://schemas.microsoft.com/office/drawing/2014/chartex" xmlns:cx1="http://schemas.microsoft.com/office/drawing/2015/9/8/chartex" xmlns:cx2="http://schemas.microsoft.com/office/drawing/2015/10/21/chartex" xmlns:cx3="http://schemas.microsoft.com/office/drawing/2016/5/9/chartex" xmlns:cx4="http://schemas.microsoft.com/office/drawing/2016/5/10/chartex" xmlns:cx5="http://schemas.microsoft.com/office/drawing/2016/5/11/chartex" xmlns:cx6="http://schemas.microsoft.com/office/drawing/2016/5/12/chartex" xmlns:cx7="http://schemas.microsoft.com/office/drawing/2016/5/13/chartex" xmlns:cx8="http://schemas.microsoft.com/office/drawing/2016/5/14/chartex" xmlns:mc="http://schemas.openxmlformats.org/markup-compatibility/2006" xmlns:aink="http://schemas.microsoft.com/office/drawing/2016/ink" xmlns:am3d="http://schemas.microsoft.com/office/drawing/2017/model3d" xmlns:o="urn:schemas-microsoft-com:office:office" xmlns:r="http://schemas.openxmlformats.org/officeDocument/2006/relationships" xmlns:m="http://schemas.openxmlformats.org/officeDocument/2006/math" xmlns:v="urn:schemas-microsoft-com:vml" xmlns:wp14="http://schemas.microsoft.com/office/word/2010/wordprocessingDrawing" xmlns:wp="http://schemas.openxmlformats.org/drawingml/2006/wordprocessingDrawing" xmlns:w10="urn:schemas-microsoft-com:office:word" xmlns:w="http://schemas.openxmlformats.org/wordprocessingml/2006/main" xmlns:w14="http://schemas.microsoft.com/office/word/2010/wordml" xmlns:w15="http://schemas.microsoft.com/office/word/2012/wordml" xmlns:w16cid="http://schemas.microsoft.com/office/word/2016/wordml/cid" xmlns:w16se="http://schemas.microsoft.com/office/word/2015/wordml/symex" xmlns:wpg="http://schemas.microsoft.com/office/word/2010/wordprocessingGroup" xmlns:wpi="http://schemas.microsoft.com/office/word/2010/wordprocessingInk" xmlns:wne="http://schemas.microsoft.com/office/word/2006/wordml" xmlns:wps="http://schemas.microsoft.com/office/word/2010/wordprocessingShape" mc:Ignorable="w14 w15 w16se w16cid wp14">
+<w:document xmlns:wpc="http://schemas.microsoft.com/office/word/2010/wordprocessingCanvas" xmlns:cx="http://schemas.microsoft.com/office/drawing/2014/chartex" xmlns:cx1="http://schemas.microsoft.com/office/drawing/2015/9/8/chartex" xmlns:cx2="http://schemas.microsoft.com/office/drawing/2015/10/21/chartex" xmlns:cx3="http://schemas.microsoft.com/office/drawing/2016/5/9/chartex" xmlns:cx4="http://schemas.microsoft.com/office/drawing/2016/5/10/chartex" xmlns:cx5="http://schemas.microsoft.com/office/drawing/2016/5/11/chartex" xmlns:cx6="http://schemas.microsoft.com/office/drawing/2016/5/12/chartex" xmlns:cx7="http://schemas.microsoft.com/office/drawing/2016/5/13/chartex" xmlns:cx8="http://schemas.microsoft.com/office/drawing/2016/5/14/chartex" xmlns:mc="http://schemas.openxmlformats.org/markup-compatibility/2006" xmlns:aink="http://schemas.microsoft.com/office/drawing/2016/ink" xmlns:am3d="http://schemas.microsoft.com/office/drawing/2017/model3d" xmlns:o="urn:schemas-microsoft-com:office:office" xmlns:oel="http://schemas.microsoft.com/office/2019/extlst" xmlns:r="http://schemas.openxmlformats.org/officeDocument/2006/relationships" xmlns:m="http://schemas.openxmlformats.org/officeDocument/2006/math" xmlns:v="urn:schemas-microsoft-com:vml" xmlns:wp14="http://schemas.microsoft.com/office/word/2010/wordprocessingDrawing" xmlns:wp="http://schemas.openxmlformats.org/drawingml/2006/wordprocessingDrawing" xmlns:w10="urn:schemas-microsoft-com:office:word" xmlns:w="http://schemas.openxmlformats.org/wordprocessingml/2006/main" xmlns:w14="http://schemas.microsoft.com/office/word/2010/wordml" xmlns:w15="http://schemas.microsoft.com/office/word/2012/wordml" xmlns:w16cex="http://schemas.microsoft.com/office/word/2018/wordml/cex" xmlns:w16cid="http://schemas.microsoft.com/office/word/2016/wordml/cid" xmlns:w16="http://schemas.microsoft.com/office/word/2018/wordml" xmlns:w16sdtdh="http://schemas.microsoft.com/office/word/2020/wordml/sdtdatahash" xmlns:w16se="http://schemas.microsoft.com/office/word/2015/wordml/symex" xmlns:wpg="http://schemas.microsoft.com/office/word/2010/wordprocessingGroup" xmlns:wpi="http://schemas.microsoft.com/office/word/2010/wordprocessingInk" xmlns:wne="http://schemas.microsoft.com/office/word/2006/wordml" xmlns:wps="http://schemas.microsoft.com/office/word/2010/wordprocessingShape" mc:Ignorable="w14 w15 w16se w16cid w16 w16cex w16sdtdh wp14">
   <w:body>
     <w:p>
       <w:pPr>
@@ -300,16 +300,7 @@
           <w:szCs w:val="24"/>
           <w:lang w:val="en-CA"/>
         </w:rPr>
-        <w:t xml:space="preserve"> Buddhist Temple in Stoney Creek, Ontario, an expansion of </w:t>
-      </w:r>
-      <w:bookmarkStart w:id="0" w:name="_GoBack"/>
-      <w:bookmarkEnd w:id="0"/>
-      <w:r>
-        <w:rPr>
-          <w:szCs w:val="24"/>
-          <w:lang w:val="en-CA"/>
-        </w:rPr>
-        <w:t xml:space="preserve">the Northern Vipassana Meditation Centre at Wat </w:t>
+        <w:t xml:space="preserve"> Buddhist Temple in Stoney Creek, Ontario, an expansion of the Northern Vipassana Meditation Centre at Wat </w:t>
       </w:r>
       <w:proofErr w:type="spellStart"/>
       <w:r>
@@ -372,7 +363,7 @@
           <w:szCs w:val="24"/>
           <w:lang w:val="en-CA"/>
         </w:rPr>
-        <w:t>One Way</w:t>
+        <w:t>One Way Path</w:t>
       </w:r>
       <w:proofErr w:type="gramEnd"/>
       <w:r>
@@ -380,7 +371,7 @@
           <w:szCs w:val="24"/>
           <w:lang w:val="en-CA"/>
         </w:rPr>
-        <w:t xml:space="preserve"> Path Group’s share of revenue is dedicated to </w:t>
+        <w:t xml:space="preserve"> Group’s share of revenue is dedicated to </w:t>
       </w:r>
       <w:r>
         <w:rPr>
@@ -848,11 +839,13 @@
             <w:pPr>
               <w:rPr>
                 <w:szCs w:val="24"/>
-              </w:rPr>
-            </w:pPr>
-            <w:r>
-              <w:rPr>
-                <w:szCs w:val="24"/>
+                <w:highlight w:val="yellow"/>
+              </w:rPr>
+            </w:pPr>
+            <w:r>
+              <w:rPr>
+                <w:szCs w:val="24"/>
+                <w:highlight w:val="yellow"/>
               </w:rPr>
               <w:t>Morrison Common at River Oaks, Oakville Ontario</w:t>
             </w:r>
@@ -861,11 +854,13 @@
             <w:pPr>
               <w:rPr>
                 <w:szCs w:val="24"/>
-              </w:rPr>
-            </w:pPr>
-            <w:r>
-              <w:rPr>
-                <w:szCs w:val="24"/>
+                <w:highlight w:val="yellow"/>
+              </w:rPr>
+            </w:pPr>
+            <w:r>
+              <w:rPr>
+                <w:szCs w:val="24"/>
+                <w:highlight w:val="yellow"/>
               </w:rPr>
               <w:t> </w:t>
             </w:r>
@@ -892,11 +887,13 @@
             <w:pPr>
               <w:rPr>
                 <w:szCs w:val="24"/>
-              </w:rPr>
-            </w:pPr>
-            <w:r>
-              <w:rPr>
-                <w:szCs w:val="24"/>
+                <w:highlight w:val="yellow"/>
+              </w:rPr>
+            </w:pPr>
+            <w:r>
+              <w:rPr>
+                <w:szCs w:val="24"/>
+                <w:highlight w:val="yellow"/>
               </w:rPr>
               <w:t>30-36 Units</w:t>
             </w:r>
@@ -905,11 +902,13 @@
             <w:pPr>
               <w:rPr>
                 <w:szCs w:val="24"/>
-              </w:rPr>
-            </w:pPr>
-            <w:r>
-              <w:rPr>
-                <w:szCs w:val="24"/>
+                <w:highlight w:val="yellow"/>
+              </w:rPr>
+            </w:pPr>
+            <w:r>
+              <w:rPr>
+                <w:szCs w:val="24"/>
+                <w:highlight w:val="yellow"/>
               </w:rPr>
               <w:t>(Six, Three-</w:t>
             </w:r>
@@ -917,6 +916,7 @@
             <w:r>
               <w:rPr>
                 <w:szCs w:val="24"/>
+                <w:highlight w:val="yellow"/>
               </w:rPr>
               <w:t>Storey</w:t>
             </w:r>
@@ -924,6 +924,7 @@
             <w:r>
               <w:rPr>
                 <w:szCs w:val="24"/>
+                <w:highlight w:val="yellow"/>
               </w:rPr>
               <w:t xml:space="preserve"> Condominium “multiplex” Buildings.  5-6 Units per </w:t>
             </w:r>
@@ -931,6 +932,7 @@
             <w:r>
               <w:rPr>
                 <w:szCs w:val="24"/>
+                <w:highlight w:val="yellow"/>
               </w:rPr>
               <w:t>Building )</w:t>
             </w:r>
@@ -1045,11 +1047,13 @@
             <w:pPr>
               <w:rPr>
                 <w:szCs w:val="24"/>
-              </w:rPr>
-            </w:pPr>
-            <w:r>
-              <w:rPr>
-                <w:szCs w:val="24"/>
+                <w:highlight w:val="yellow"/>
+              </w:rPr>
+            </w:pPr>
+            <w:r>
+              <w:rPr>
+                <w:szCs w:val="24"/>
+                <w:highlight w:val="yellow"/>
               </w:rPr>
               <w:t>Trafalgar Castle Condominiums, Toronto</w:t>
             </w:r>
@@ -1076,11 +1080,13 @@
             <w:pPr>
               <w:rPr>
                 <w:szCs w:val="24"/>
-              </w:rPr>
-            </w:pPr>
-            <w:r>
-              <w:rPr>
-                <w:szCs w:val="24"/>
+                <w:highlight w:val="yellow"/>
+              </w:rPr>
+            </w:pPr>
+            <w:r>
+              <w:rPr>
+                <w:szCs w:val="24"/>
+                <w:highlight w:val="yellow"/>
               </w:rPr>
               <w:t xml:space="preserve">The Trafalgar Castle residential complex is comprised of 180 apartment units in a U-shaped building varying from four </w:t>
             </w:r>
@@ -1088,6 +1094,7 @@
             <w:r>
               <w:rPr>
                 <w:szCs w:val="24"/>
+                <w:highlight w:val="yellow"/>
               </w:rPr>
               <w:t>storeys</w:t>
             </w:r>
@@ -1095,6 +1102,7 @@
             <w:r>
               <w:rPr>
                 <w:szCs w:val="24"/>
+                <w:highlight w:val="yellow"/>
               </w:rPr>
               <w:t xml:space="preserve"> to six </w:t>
             </w:r>
@@ -1102,6 +1110,7 @@
             <w:r>
               <w:rPr>
                 <w:szCs w:val="24"/>
+                <w:highlight w:val="yellow"/>
               </w:rPr>
               <w:t>storeys</w:t>
             </w:r>
@@ -1109,6 +1118,7 @@
             <w:r>
               <w:rPr>
                 <w:szCs w:val="24"/>
+                <w:highlight w:val="yellow"/>
               </w:rPr>
               <w:t xml:space="preserve"> in height.</w:t>
             </w:r>
@@ -1207,11 +1217,13 @@
             <w:pPr>
               <w:rPr>
                 <w:szCs w:val="24"/>
-              </w:rPr>
-            </w:pPr>
-            <w:r>
-              <w:rPr>
-                <w:szCs w:val="24"/>
+                <w:highlight w:val="yellow"/>
+              </w:rPr>
+            </w:pPr>
+            <w:r>
+              <w:rPr>
+                <w:szCs w:val="24"/>
+                <w:highlight w:val="yellow"/>
               </w:rPr>
               <w:t>Gravenhurst Seniors Housing, Gravenhurst</w:t>
             </w:r>
@@ -1238,11 +1250,13 @@
             <w:pPr>
               <w:rPr>
                 <w:szCs w:val="24"/>
-              </w:rPr>
-            </w:pPr>
-            <w:r>
-              <w:rPr>
-                <w:szCs w:val="24"/>
+                <w:highlight w:val="yellow"/>
+              </w:rPr>
+            </w:pPr>
+            <w:r>
+              <w:rPr>
+                <w:szCs w:val="24"/>
+                <w:highlight w:val="yellow"/>
               </w:rPr>
               <w:t>A 30-unit, two-</w:t>
             </w:r>
@@ -1250,6 +1264,7 @@
             <w:r>
               <w:rPr>
                 <w:szCs w:val="24"/>
+                <w:highlight w:val="yellow"/>
               </w:rPr>
               <w:t>storey</w:t>
             </w:r>
@@ -1257,6 +1272,7 @@
             <w:r>
               <w:rPr>
                 <w:szCs w:val="24"/>
+                <w:highlight w:val="yellow"/>
               </w:rPr>
               <w:t xml:space="preserve"> senior citizen apartment building plus 30, two-</w:t>
             </w:r>
@@ -1264,6 +1280,7 @@
             <w:r>
               <w:rPr>
                 <w:szCs w:val="24"/>
+                <w:highlight w:val="yellow"/>
               </w:rPr>
               <w:t>storey</w:t>
             </w:r>
@@ -1271,6 +1288,7 @@
             <w:r>
               <w:rPr>
                 <w:szCs w:val="24"/>
+                <w:highlight w:val="yellow"/>
               </w:rPr>
               <w:t xml:space="preserve"> family housing units for the Town of Gravenhurst Non-Profit Housing Corporation.</w:t>
             </w:r>
@@ -1369,11 +1387,13 @@
             <w:pPr>
               <w:rPr>
                 <w:szCs w:val="24"/>
-              </w:rPr>
-            </w:pPr>
-            <w:r>
-              <w:rPr>
-                <w:szCs w:val="24"/>
+                <w:highlight w:val="yellow"/>
+              </w:rPr>
+            </w:pPr>
+            <w:r>
+              <w:rPr>
+                <w:szCs w:val="24"/>
+                <w:highlight w:val="yellow"/>
               </w:rPr>
               <w:t>Canadian Forces College Residence, Toronto</w:t>
             </w:r>
@@ -1400,11 +1420,13 @@
             <w:pPr>
               <w:rPr>
                 <w:szCs w:val="24"/>
-              </w:rPr>
-            </w:pPr>
-            <w:r>
-              <w:rPr>
-                <w:szCs w:val="24"/>
+                <w:highlight w:val="yellow"/>
+              </w:rPr>
+            </w:pPr>
+            <w:r>
+              <w:rPr>
+                <w:szCs w:val="24"/>
+                <w:highlight w:val="yellow"/>
               </w:rPr>
               <w:t xml:space="preserve">This Canadian Forces officers’ residence is located at the south east side of the existing Canadian Forces College at Yonge Blvd. and Wilson Avenue. It is a 3-1/2 </w:t>
             </w:r>
@@ -1412,6 +1434,7 @@
             <w:r>
               <w:rPr>
                 <w:szCs w:val="24"/>
+                <w:highlight w:val="yellow"/>
               </w:rPr>
               <w:t>storey</w:t>
             </w:r>
@@ -1419,18 +1442,21 @@
             <w:r>
               <w:rPr>
                 <w:szCs w:val="24"/>
+                <w:highlight w:val="yellow"/>
               </w:rPr>
               <w:t xml:space="preserve"> building with </w:t>
             </w:r>
             <w:r>
               <w:rPr>
                 <w:szCs w:val="24"/>
+                <w:highlight w:val="yellow"/>
               </w:rPr>
               <w:softHyphen/>
             </w:r>
             <w:r>
               <w:rPr>
                 <w:szCs w:val="24"/>
+                <w:highlight w:val="yellow"/>
               </w:rPr>
               <w:softHyphen/>
               <w:t>96 single person suites. The ground floors have laundry and common lounge areas.</w:t>
@@ -1463,11 +1489,13 @@
             <w:pPr>
               <w:rPr>
                 <w:szCs w:val="24"/>
-              </w:rPr>
-            </w:pPr>
-            <w:r>
-              <w:rPr>
-                <w:szCs w:val="24"/>
+                <w:highlight w:val="yellow"/>
+              </w:rPr>
+            </w:pPr>
+            <w:r>
+              <w:rPr>
+                <w:szCs w:val="24"/>
+                <w:highlight w:val="yellow"/>
               </w:rPr>
               <w:t xml:space="preserve">Ojibway Hotel, Pointe au </w:t>
             </w:r>
@@ -1475,6 +1503,7 @@
             <w:r>
               <w:rPr>
                 <w:szCs w:val="24"/>
+                <w:highlight w:val="yellow"/>
               </w:rPr>
               <w:t>Baril</w:t>
             </w:r>
@@ -1502,11 +1531,13 @@
             <w:pPr>
               <w:rPr>
                 <w:szCs w:val="24"/>
-              </w:rPr>
-            </w:pPr>
-            <w:r>
-              <w:rPr>
-                <w:szCs w:val="24"/>
+                <w:highlight w:val="yellow"/>
+              </w:rPr>
+            </w:pPr>
+            <w:r>
+              <w:rPr>
+                <w:szCs w:val="24"/>
+                <w:highlight w:val="yellow"/>
               </w:rPr>
               <w:t xml:space="preserve">The </w:t>
             </w:r>
@@ -1514,6 +1545,7 @@
             <w:r>
               <w:rPr>
                 <w:szCs w:val="24"/>
+                <w:highlight w:val="yellow"/>
               </w:rPr>
               <w:t>building</w:t>
             </w:r>
@@ -1521,6 +1553,7 @@
             <w:r>
               <w:rPr>
                 <w:szCs w:val="24"/>
+                <w:highlight w:val="yellow"/>
               </w:rPr>
               <w:t xml:space="preserve"> which is located on Georgian Bay, is one of the last early 20th-century resort hotels left in the Muskoka area. Built in a rustic style in 1906, the 3-storey heritage building is perched on a granite outcrop at the water’s edge and features an octagonal tower on the front and a long wraparound veranda. Winner of 2006 Heritage Award.</w:t>
             </w:r>
@@ -1632,11 +1665,13 @@
             <w:pPr>
               <w:rPr>
                 <w:szCs w:val="24"/>
-              </w:rPr>
-            </w:pPr>
-            <w:r>
-              <w:rPr>
-                <w:szCs w:val="24"/>
+                <w:highlight w:val="yellow"/>
+              </w:rPr>
+            </w:pPr>
+            <w:r>
+              <w:rPr>
+                <w:szCs w:val="24"/>
+                <w:highlight w:val="yellow"/>
               </w:rPr>
               <w:lastRenderedPageBreak/>
               <w:t>Wellesley-Maitland Housing, Toronto</w:t>
@@ -1646,11 +1681,13 @@
             <w:pPr>
               <w:rPr>
                 <w:szCs w:val="24"/>
-              </w:rPr>
-            </w:pPr>
-            <w:r>
-              <w:rPr>
-                <w:szCs w:val="24"/>
+                <w:highlight w:val="yellow"/>
+              </w:rPr>
+            </w:pPr>
+            <w:r>
+              <w:rPr>
+                <w:szCs w:val="24"/>
+                <w:highlight w:val="yellow"/>
               </w:rPr>
               <w:t> </w:t>
             </w:r>
@@ -1677,11 +1714,13 @@
             <w:pPr>
               <w:rPr>
                 <w:szCs w:val="24"/>
-              </w:rPr>
-            </w:pPr>
-            <w:r>
-              <w:rPr>
-                <w:szCs w:val="24"/>
+                <w:highlight w:val="yellow"/>
+              </w:rPr>
+            </w:pPr>
+            <w:r>
+              <w:rPr>
+                <w:szCs w:val="24"/>
+                <w:highlight w:val="yellow"/>
               </w:rPr>
               <w:t>This project included a six-</w:t>
             </w:r>
@@ -1689,6 +1728,7 @@
             <w:r>
               <w:rPr>
                 <w:szCs w:val="24"/>
+                <w:highlight w:val="yellow"/>
               </w:rPr>
               <w:t>storey</w:t>
             </w:r>
@@ -1696,6 +1736,7 @@
             <w:r>
               <w:rPr>
                 <w:szCs w:val="24"/>
+                <w:highlight w:val="yellow"/>
               </w:rPr>
               <w:t xml:space="preserve"> parking garage for 510 cars flanked by an eighteen-</w:t>
             </w:r>
@@ -1703,6 +1744,7 @@
             <w:r>
               <w:rPr>
                 <w:szCs w:val="24"/>
+                <w:highlight w:val="yellow"/>
               </w:rPr>
               <w:t>storey</w:t>
             </w:r>
@@ -1710,6 +1752,7 @@
             <w:r>
               <w:rPr>
                 <w:szCs w:val="24"/>
+                <w:highlight w:val="yellow"/>
               </w:rPr>
               <w:t xml:space="preserve"> apartment tower and a fifteen-</w:t>
             </w:r>
@@ -1717,6 +1760,7 @@
             <w:r>
               <w:rPr>
                 <w:szCs w:val="24"/>
+                <w:highlight w:val="yellow"/>
               </w:rPr>
               <w:t>storey</w:t>
             </w:r>
@@ -1724,6 +1768,7 @@
             <w:r>
               <w:rPr>
                 <w:szCs w:val="24"/>
+                <w:highlight w:val="yellow"/>
               </w:rPr>
               <w:t xml:space="preserve"> apartment tower with 155 units on a site over the Toronto subway tunnel.</w:t>
             </w:r>
@@ -1755,11 +1800,13 @@
             <w:pPr>
               <w:rPr>
                 <w:szCs w:val="24"/>
-              </w:rPr>
-            </w:pPr>
-            <w:r>
-              <w:rPr>
-                <w:szCs w:val="24"/>
+                <w:highlight w:val="yellow"/>
+              </w:rPr>
+            </w:pPr>
+            <w:r>
+              <w:rPr>
+                <w:szCs w:val="24"/>
+                <w:highlight w:val="yellow"/>
               </w:rPr>
               <w:t>Queen’s Common, Whitby</w:t>
             </w:r>
@@ -1786,11 +1833,13 @@
             <w:pPr>
               <w:rPr>
                 <w:szCs w:val="24"/>
-              </w:rPr>
-            </w:pPr>
-            <w:r>
-              <w:rPr>
-                <w:szCs w:val="24"/>
+                <w:highlight w:val="yellow"/>
+              </w:rPr>
+            </w:pPr>
+            <w:r>
+              <w:rPr>
+                <w:szCs w:val="24"/>
+                <w:highlight w:val="yellow"/>
               </w:rPr>
               <w:t xml:space="preserve">This 352-unit residential development was designed to accommodate 22 townhouses, 330 condominium units, a recreational </w:t>
             </w:r>
@@ -1798,6 +1847,7 @@
             <w:r>
               <w:rPr>
                 <w:szCs w:val="24"/>
+                <w:highlight w:val="yellow"/>
               </w:rPr>
               <w:t>centre</w:t>
             </w:r>
@@ -1805,6 +1855,7 @@
             <w:r>
               <w:rPr>
                 <w:szCs w:val="24"/>
+                <w:highlight w:val="yellow"/>
               </w:rPr>
               <w:t xml:space="preserve"> and a commercial plaza.</w:t>
             </w:r>
@@ -1830,7 +1881,7 @@
 </file>
 
 <file path=word/styles.xml><?xml version="1.0" encoding="utf-8"?>
-<w:styles xmlns:mc="http://schemas.openxmlformats.org/markup-compatibility/2006" xmlns:r="http://schemas.openxmlformats.org/officeDocument/2006/relationships" xmlns:w="http://schemas.openxmlformats.org/wordprocessingml/2006/main" xmlns:w14="http://schemas.microsoft.com/office/word/2010/wordml" xmlns:w15="http://schemas.microsoft.com/office/word/2012/wordml" xmlns:w16cid="http://schemas.microsoft.com/office/word/2016/wordml/cid" xmlns:w16se="http://schemas.microsoft.com/office/word/2015/wordml/symex" mc:Ignorable="w14 w15 w16se w16cid">
+<w:styles xmlns:mc="http://schemas.openxmlformats.org/markup-compatibility/2006" xmlns:r="http://schemas.openxmlformats.org/officeDocument/2006/relationships" xmlns:w="http://schemas.openxmlformats.org/wordprocessingml/2006/main" xmlns:w14="http://schemas.microsoft.com/office/word/2010/wordml" xmlns:w15="http://schemas.microsoft.com/office/word/2012/wordml" xmlns:w16cex="http://schemas.microsoft.com/office/word/2018/wordml/cex" xmlns:w16cid="http://schemas.microsoft.com/office/word/2016/wordml/cid" xmlns:w16="http://schemas.microsoft.com/office/word/2018/wordml" xmlns:w16sdtdh="http://schemas.microsoft.com/office/word/2020/wordml/sdtdatahash" xmlns:w16se="http://schemas.microsoft.com/office/word/2015/wordml/symex" mc:Ignorable="w14 w15 w16se w16cid w16 w16cex w16sdtdh">
   <w:docDefaults>
     <w:rPrDefault>
       <w:rPr>

</xml_diff>